<commit_message>
Update interview document in module 5
Revised rozendaal_Module5_2_Interview.docx with new changes. Details of the update are in the latest document version.
</commit_message>
<xml_diff>
--- a/module-5/rozendaal_Module5_2_Interview.docx
+++ b/module-5/rozendaal_Module5_2_Interview.docx
@@ -23,6 +23,21 @@
       </w:r>
     </w:p>
     <w:p>
+      <w:r>
+        <w:t>Safe and comfortable</w:t>
+      </w:r>
+    </w:p>
+    <w:p>
+      <w:r>
+        <w:t>Good mom and dad to watch with an aunt to watch her</w:t>
+      </w:r>
+    </w:p>
+    <w:p>
+      <w:r>
+        <w:t>Out in the country</w:t>
+      </w:r>
+    </w:p>
+    <w:p>
       <w:pPr>
         <w:pStyle w:val="ListParagraph"/>
         <w:numPr>
@@ -35,6 +50,11 @@
       </w:r>
     </w:p>
     <w:p>
+      <w:r>
+        <w:t>She cried when her cat died. The name was yellow and white quote:  “Guess what color she was?”</w:t>
+      </w:r>
+    </w:p>
+    <w:p>
       <w:pPr>
         <w:pStyle w:val="ListParagraph"/>
         <w:numPr>
@@ -51,6 +71,139 @@
         <w:pStyle w:val="ListParagraph"/>
         <w:numPr>
           <w:ilvl w:val="0"/>
+          <w:numId w:val="3"/>
+        </w:numPr>
+      </w:pPr>
+      <w:r>
+        <w:t>Gardening</w:t>
+      </w:r>
+    </w:p>
+    <w:p>
+      <w:pPr>
+        <w:pStyle w:val="ListParagraph"/>
+        <w:numPr>
+          <w:ilvl w:val="0"/>
+          <w:numId w:val="3"/>
+        </w:numPr>
+      </w:pPr>
+      <w:r>
+        <w:t>Reading</w:t>
+      </w:r>
+    </w:p>
+    <w:p>
+      <w:pPr>
+        <w:pStyle w:val="ListParagraph"/>
+        <w:numPr>
+          <w:ilvl w:val="0"/>
+          <w:numId w:val="3"/>
+        </w:numPr>
+      </w:pPr>
+      <w:r>
+        <w:t>Playing with the dolls</w:t>
+      </w:r>
+    </w:p>
+    <w:p>
+      <w:pPr>
+        <w:pStyle w:val="ListParagraph"/>
+        <w:numPr>
+          <w:ilvl w:val="1"/>
+          <w:numId w:val="3"/>
+        </w:numPr>
+      </w:pPr>
+      <w:r>
+        <w:t>Out in the grove</w:t>
+      </w:r>
+    </w:p>
+    <w:p>
+      <w:pPr>
+        <w:pStyle w:val="ListParagraph"/>
+        <w:numPr>
+          <w:ilvl w:val="1"/>
+          <w:numId w:val="3"/>
+        </w:numPr>
+      </w:pPr>
+      <w:r>
+        <w:t>Making a doll house</w:t>
+      </w:r>
+    </w:p>
+    <w:p>
+      <w:pPr>
+        <w:pStyle w:val="ListParagraph"/>
+        <w:numPr>
+          <w:ilvl w:val="2"/>
+          <w:numId w:val="3"/>
+        </w:numPr>
+      </w:pPr>
+      <w:r>
+        <w:t>Tying string around trees to make the rooms</w:t>
+      </w:r>
+    </w:p>
+    <w:p>
+      <w:pPr>
+        <w:pStyle w:val="ListParagraph"/>
+        <w:numPr>
+          <w:ilvl w:val="1"/>
+          <w:numId w:val="3"/>
+        </w:numPr>
+      </w:pPr>
+      <w:r>
+        <w:t>Gettign in trouble with cousins</w:t>
+      </w:r>
+    </w:p>
+    <w:p>
+      <w:pPr>
+        <w:pStyle w:val="ListParagraph"/>
+        <w:numPr>
+          <w:ilvl w:val="0"/>
+          <w:numId w:val="3"/>
+        </w:numPr>
+      </w:pPr>
+      <w:r>
+        <w:t>Collecting postage stamps</w:t>
+      </w:r>
+    </w:p>
+    <w:p>
+      <w:pPr>
+        <w:pStyle w:val="ListParagraph"/>
+        <w:numPr>
+          <w:ilvl w:val="0"/>
+          <w:numId w:val="3"/>
+        </w:numPr>
+      </w:pPr>
+      <w:r>
+        <w:t>Doing puzzles</w:t>
+      </w:r>
+    </w:p>
+    <w:p>
+      <w:pPr>
+        <w:pStyle w:val="ListParagraph"/>
+        <w:numPr>
+          <w:ilvl w:val="1"/>
+          <w:numId w:val="3"/>
+        </w:numPr>
+      </w:pPr>
+      <w:r>
+        <w:t>Jigsaw</w:t>
+      </w:r>
+    </w:p>
+    <w:p>
+      <w:pPr>
+        <w:pStyle w:val="ListParagraph"/>
+        <w:numPr>
+          <w:ilvl w:val="1"/>
+          <w:numId w:val="3"/>
+        </w:numPr>
+      </w:pPr>
+      <w:r>
+        <w:t>Sudoku</w:t>
+      </w:r>
+    </w:p>
+    <w:p/>
+    <w:p>
+      <w:pPr>
+        <w:pStyle w:val="ListParagraph"/>
+        <w:numPr>
+          <w:ilvl w:val="0"/>
           <w:numId w:val="2"/>
         </w:numPr>
       </w:pPr>
@@ -63,55 +216,108 @@
         <w:pStyle w:val="ListParagraph"/>
         <w:numPr>
           <w:ilvl w:val="0"/>
+          <w:numId w:val="3"/>
+        </w:numPr>
+      </w:pPr>
+      <w:r>
+        <w:t>Conflict</w:t>
+      </w:r>
+    </w:p>
+    <w:p>
+      <w:pPr>
+        <w:pStyle w:val="ListParagraph"/>
+        <w:numPr>
+          <w:ilvl w:val="0"/>
+          <w:numId w:val="3"/>
+        </w:numPr>
+      </w:pPr>
+      <w:r>
+        <w:t>Snakes</w:t>
+      </w:r>
+    </w:p>
+    <w:p>
+      <w:pPr>
+        <w:pStyle w:val="ListParagraph"/>
+        <w:numPr>
+          <w:ilvl w:val="0"/>
+          <w:numId w:val="3"/>
+        </w:numPr>
+      </w:pPr>
+      <w:r>
+        <w:t>Poison Ivy</w:t>
+      </w:r>
+    </w:p>
+    <w:p>
+      <w:pPr>
+        <w:pStyle w:val="ListParagraph"/>
+        <w:numPr>
+          <w:ilvl w:val="0"/>
+          <w:numId w:val="3"/>
+        </w:numPr>
+      </w:pPr>
+      <w:r>
+        <w:t>Mosquitos</w:t>
+      </w:r>
+    </w:p>
+    <w:p>
+      <w:pPr>
+        <w:pStyle w:val="ListParagraph"/>
+        <w:numPr>
+          <w:ilvl w:val="0"/>
+          <w:numId w:val="3"/>
+        </w:numPr>
+      </w:pPr>
+      <w:r>
+        <w:t>Don’t like writing letters</w:t>
+      </w:r>
+    </w:p>
+    <w:p>
+      <w:pPr>
+        <w:pStyle w:val="ListParagraph"/>
+        <w:numPr>
+          <w:ilvl w:val="0"/>
+          <w:numId w:val="3"/>
+        </w:numPr>
+      </w:pPr>
+      <w:r>
+        <w:t>Doesn’t like computers</w:t>
+      </w:r>
+    </w:p>
+    <w:p>
+      <w:pPr>
+        <w:pStyle w:val="ListParagraph"/>
+        <w:numPr>
+          <w:ilvl w:val="1"/>
+          <w:numId w:val="3"/>
+        </w:numPr>
+      </w:pPr>
+      <w:r>
+        <w:t>They don’t like her either</w:t>
+      </w:r>
+    </w:p>
+    <w:p>
+      <w:pPr>
+        <w:pStyle w:val="ListParagraph"/>
+        <w:numPr>
+          <w:ilvl w:val="0"/>
+          <w:numId w:val="3"/>
+        </w:numPr>
+      </w:pPr>
+      <w:r>
+        <w:t>Wishes for a man in the house</w:t>
+      </w:r>
+    </w:p>
+    <w:p/>
+    <w:p>
+      <w:pPr>
+        <w:pStyle w:val="ListParagraph"/>
+        <w:numPr>
+          <w:ilvl w:val="0"/>
           <w:numId w:val="2"/>
         </w:numPr>
       </w:pPr>
       <w:r>
         <w:t>What is your favorite day in your life?</w:t>
-      </w:r>
-    </w:p>
-    <w:p>
-      <w:pPr>
-        <w:pStyle w:val="ListParagraph"/>
-        <w:numPr>
-          <w:ilvl w:val="0"/>
-          <w:numId w:val="2"/>
-        </w:numPr>
-      </w:pPr>
-      <w:r>
-        <w:t>What brings your joy in life day to day?</w:t>
-      </w:r>
-    </w:p>
-    <w:p>
-      <w:pPr>
-        <w:pStyle w:val="ListParagraph"/>
-        <w:numPr>
-          <w:ilvl w:val="0"/>
-          <w:numId w:val="2"/>
-        </w:numPr>
-      </w:pPr>
-      <w:r>
-        <w:t>How would you describe yourself?</w:t>
-      </w:r>
-    </w:p>
-    <w:p>
-      <w:pPr>
-        <w:pStyle w:val="ListParagraph"/>
-        <w:numPr>
-          <w:ilvl w:val="0"/>
-          <w:numId w:val="2"/>
-        </w:numPr>
-      </w:pPr>
-      <w:r>
-        <w:t xml:space="preserve">If you were given $1 tax </w:t>
-      </w:r>
-      <w:proofErr w:type="gramStart"/>
-      <w:r>
-        <w:t>free</w:t>
-      </w:r>
-      <w:proofErr w:type="gramEnd"/>
-      <w:r>
-        <w:t xml:space="preserve"> what would you do with it?</w:t>
       </w:r>
     </w:p>
     <w:p>
@@ -123,7 +329,16 @@
         </w:numPr>
       </w:pPr>
       <w:r>
-        <w:t>What if you were given $1,000 tax free?</w:t>
+        <w:t>Her 90</w:t>
+      </w:r>
+      <w:r>
+        <w:rPr>
+          <w:vertAlign w:val="superscript"/>
+        </w:rPr>
+        <w:t>th</w:t>
+      </w:r>
+      <w:r>
+        <w:t xml:space="preserve"> Birthday</w:t>
       </w:r>
     </w:p>
     <w:p>
@@ -135,7 +350,16 @@
         </w:numPr>
       </w:pPr>
       <w:r>
-        <w:t>What if you were given $100,000 tax free?</w:t>
+        <w:t>When she won the spelling contest in 8</w:t>
+      </w:r>
+      <w:r>
+        <w:rPr>
+          <w:vertAlign w:val="superscript"/>
+        </w:rPr>
+        <w:t>th</w:t>
+      </w:r>
+      <w:r>
+        <w:t xml:space="preserve"> grade for the county</w:t>
       </w:r>
     </w:p>
     <w:p>
@@ -147,6 +371,211 @@
         </w:numPr>
       </w:pPr>
       <w:r>
+        <w:t>Meeting someone from a different culture during WW2</w:t>
+      </w:r>
+    </w:p>
+    <w:p>
+      <w:pPr>
+        <w:pStyle w:val="ListParagraph"/>
+        <w:numPr>
+          <w:ilvl w:val="2"/>
+          <w:numId w:val="2"/>
+        </w:numPr>
+      </w:pPr>
+      <w:r>
+        <w:t>Farmers were making sugar beats (Processing into sugar)</w:t>
+      </w:r>
+    </w:p>
+    <w:p>
+      <w:pPr>
+        <w:pStyle w:val="ListParagraph"/>
+        <w:numPr>
+          <w:ilvl w:val="2"/>
+          <w:numId w:val="2"/>
+        </w:numPr>
+      </w:pPr>
+      <w:r>
+        <w:t>Mexicans were allowed into the country to be farm hands</w:t>
+      </w:r>
+    </w:p>
+    <w:p>
+      <w:pPr>
+        <w:pStyle w:val="ListParagraph"/>
+        <w:numPr>
+          <w:ilvl w:val="0"/>
+          <w:numId w:val="2"/>
+        </w:numPr>
+      </w:pPr>
+      <w:r>
+        <w:t>What brings you joy in life day to day?</w:t>
+      </w:r>
+    </w:p>
+    <w:p>
+      <w:r>
+        <w:t>Weeding</w:t>
+      </w:r>
+    </w:p>
+    <w:p>
+      <w:r>
+        <w:t>Trying new recipies (not cooking)/ New food</w:t>
+      </w:r>
+    </w:p>
+    <w:p>
+      <w:r>
+        <w:t>Watching her great grand kids</w:t>
+      </w:r>
+    </w:p>
+    <w:p>
+      <w:r>
+        <w:t>Going to the high school football games</w:t>
+      </w:r>
+    </w:p>
+    <w:p>
+      <w:r>
+        <w:t>Walking prairies (long grass areas)</w:t>
+      </w:r>
+    </w:p>
+    <w:p>
+      <w:r>
+        <w:t>Finishing baby quilts</w:t>
+      </w:r>
+    </w:p>
+    <w:p/>
+    <w:p>
+      <w:pPr>
+        <w:pStyle w:val="ListParagraph"/>
+        <w:numPr>
+          <w:ilvl w:val="0"/>
+          <w:numId w:val="2"/>
+        </w:numPr>
+      </w:pPr>
+      <w:r>
+        <w:t>How would you describe yourself?</w:t>
+      </w:r>
+    </w:p>
+    <w:p>
+      <w:pPr>
+        <w:pStyle w:val="ListParagraph"/>
+        <w:numPr>
+          <w:ilvl w:val="0"/>
+          <w:numId w:val="3"/>
+        </w:numPr>
+      </w:pPr>
+      <w:r>
+        <w:t xml:space="preserve">Reserved </w:t>
+      </w:r>
+      <w:r>
+        <w:rPr>
+          <w:i/>
+          <w:iCs/>
+        </w:rPr>
+        <w:t>(I doubt it)</w:t>
+      </w:r>
+    </w:p>
+    <w:p>
+      <w:pPr>
+        <w:pStyle w:val="ListParagraph"/>
+        <w:numPr>
+          <w:ilvl w:val="1"/>
+          <w:numId w:val="3"/>
+        </w:numPr>
+      </w:pPr>
+      <w:r>
+        <w:t>“The bigger the crowd the less I say”</w:t>
+      </w:r>
+    </w:p>
+    <w:p>
+      <w:pPr>
+        <w:pStyle w:val="ListParagraph"/>
+        <w:numPr>
+          <w:ilvl w:val="0"/>
+          <w:numId w:val="3"/>
+        </w:numPr>
+      </w:pPr>
+      <w:r>
+        <w:t>Collector</w:t>
+      </w:r>
+    </w:p>
+    <w:p>
+      <w:pPr>
+        <w:pStyle w:val="ListParagraph"/>
+        <w:numPr>
+          <w:ilvl w:val="0"/>
+          <w:numId w:val="3"/>
+        </w:numPr>
+      </w:pPr>
+      <w:r>
+        <w:t>Gardener</w:t>
+      </w:r>
+    </w:p>
+    <w:p>
+      <w:pPr>
+        <w:pStyle w:val="ListParagraph"/>
+        <w:numPr>
+          <w:ilvl w:val="0"/>
+          <w:numId w:val="3"/>
+        </w:numPr>
+      </w:pPr>
+      <w:r>
+        <w:t>Likes being the family story teller</w:t>
+      </w:r>
+    </w:p>
+    <w:p>
+      <w:pPr>
+        <w:pStyle w:val="ListParagraph"/>
+        <w:numPr>
+          <w:ilvl w:val="0"/>
+          <w:numId w:val="3"/>
+        </w:numPr>
+      </w:pPr>
+    </w:p>
+    <w:p/>
+    <w:p/>
+    <w:p>
+      <w:pPr>
+        <w:pStyle w:val="ListParagraph"/>
+        <w:numPr>
+          <w:ilvl w:val="0"/>
+          <w:numId w:val="2"/>
+        </w:numPr>
+      </w:pPr>
+      <w:r>
+        <w:t>If you were given $1 tax free what would you do with it?</w:t>
+      </w:r>
+    </w:p>
+    <w:p>
+      <w:pPr>
+        <w:pStyle w:val="ListParagraph"/>
+        <w:numPr>
+          <w:ilvl w:val="1"/>
+          <w:numId w:val="2"/>
+        </w:numPr>
+      </w:pPr>
+      <w:r>
+        <w:t>What if you were given $1,000 tax free?</w:t>
+      </w:r>
+    </w:p>
+    <w:p>
+      <w:pPr>
+        <w:pStyle w:val="ListParagraph"/>
+        <w:numPr>
+          <w:ilvl w:val="1"/>
+          <w:numId w:val="2"/>
+        </w:numPr>
+      </w:pPr>
+      <w:r>
+        <w:t>What if you were given $100,000 tax free?</w:t>
+      </w:r>
+    </w:p>
+    <w:p>
+      <w:pPr>
+        <w:pStyle w:val="ListParagraph"/>
+        <w:numPr>
+          <w:ilvl w:val="1"/>
+          <w:numId w:val="2"/>
+        </w:numPr>
+      </w:pPr>
+      <w:r>
         <w:t>What if you were given $1 Millon tax free?</w:t>
       </w:r>
     </w:p>
@@ -154,15 +583,58 @@
       <w:pPr>
         <w:pStyle w:val="ListParagraph"/>
         <w:numPr>
-          <w:ilvl w:val="0"/>
+          <w:ilvl w:val="2"/>
           <w:numId w:val="2"/>
         </w:numPr>
       </w:pPr>
       <w:r>
+        <w:t>She would give it away</w:t>
+      </w:r>
+    </w:p>
+    <w:p>
+      <w:pPr>
+        <w:pStyle w:val="ListParagraph"/>
+        <w:numPr>
+          <w:ilvl w:val="3"/>
+          <w:numId w:val="2"/>
+        </w:numPr>
+      </w:pPr>
+      <w:r>
+        <w:t>Umcor</w:t>
+      </w:r>
+    </w:p>
+    <w:p>
+      <w:pPr>
+        <w:pStyle w:val="ListParagraph"/>
+        <w:numPr>
+          <w:ilvl w:val="4"/>
+          <w:numId w:val="2"/>
+        </w:numPr>
+      </w:pPr>
+      <w:r>
+        <w:t>United methodist committee on relief</w:t>
+      </w:r>
+    </w:p>
+    <w:p/>
+    <w:p>
+      <w:pPr>
+        <w:pStyle w:val="ListParagraph"/>
+        <w:numPr>
+          <w:ilvl w:val="0"/>
+          <w:numId w:val="2"/>
+        </w:numPr>
+      </w:pPr>
+      <w:r>
         <w:t>What is a lesson you learned the hard way?</w:t>
       </w:r>
     </w:p>
     <w:p>
+      <w:r>
+        <w:t>To be more open, fear of doing something wrong. Being a preachers wife taught her that. As the preachers wife you have to be perfect including your kids. “My kids were a delight”</w:t>
+      </w:r>
+    </w:p>
+    <w:p/>
+    <w:p>
       <w:pPr>
         <w:pStyle w:val="ListParagraph"/>
         <w:numPr>
@@ -171,17 +643,75 @@
         </w:numPr>
       </w:pPr>
       <w:r>
-        <w:t xml:space="preserve"> What advice would you </w:t>
-      </w:r>
-      <w:proofErr w:type="gramStart"/>
-      <w:r>
-        <w:t>give</w:t>
-      </w:r>
-      <w:proofErr w:type="gramEnd"/>
-      <w:r>
-        <w:t xml:space="preserve"> a recent high school graduate? Has this answer changed over the years?</w:t>
-      </w:r>
-    </w:p>
+        <w:t xml:space="preserve"> What advice would you give a recent high school graduate? Has this answer changed over the years?</w:t>
+      </w:r>
+    </w:p>
+    <w:p>
+      <w:r>
+        <w:t>Go to college or tradeschool</w:t>
+      </w:r>
+    </w:p>
+    <w:p>
+      <w:r>
+        <w:t>On the job training is ok too</w:t>
+      </w:r>
+    </w:p>
+    <w:p>
+      <w:r>
+        <w:t>Try different things</w:t>
+      </w:r>
+    </w:p>
+    <w:p>
+      <w:r>
+        <w:t>If you have musical ability use it</w:t>
+      </w:r>
+    </w:p>
+    <w:p>
+      <w:r>
+        <w:t>Encourage people to be more empathetic with others</w:t>
+      </w:r>
+    </w:p>
+    <w:p>
+      <w:r>
+        <w:t>Contribute something that is helpful, not something that intensifies the issues</w:t>
+      </w:r>
+    </w:p>
+    <w:p>
+      <w:r>
+        <w:t>Do what is good for the common good for all</w:t>
+      </w:r>
+    </w:p>
+    <w:p/>
+    <w:p>
+      <w:r>
+        <w:t>Changes:</w:t>
+      </w:r>
+    </w:p>
+    <w:p>
+      <w:pPr>
+        <w:pStyle w:val="ListParagraph"/>
+        <w:numPr>
+          <w:ilvl w:val="0"/>
+          <w:numId w:val="3"/>
+        </w:numPr>
+      </w:pPr>
+      <w:r>
+        <w:t>Secretary, teacher, nurse, or homemaker were the only options for women when she graduated.</w:t>
+      </w:r>
+    </w:p>
+    <w:p>
+      <w:pPr>
+        <w:pStyle w:val="ListParagraph"/>
+        <w:numPr>
+          <w:ilvl w:val="0"/>
+          <w:numId w:val="3"/>
+        </w:numPr>
+      </w:pPr>
+      <w:r>
+        <w:t>Back in the day, College seemed to be the only option to grow</w:t>
+      </w:r>
+    </w:p>
+    <w:p/>
     <w:p>
       <w:pPr>
         <w:pStyle w:val="ListParagraph"/>
@@ -192,6 +722,45 @@
       </w:pPr>
       <w:r>
         <w:t>If your life were a book, what would the current chapter be titled?</w:t>
+      </w:r>
+    </w:p>
+    <w:p>
+      <w:r>
+        <w:t>We’</w:t>
+      </w:r>
+      <w:r>
+        <w:t xml:space="preserve"> </w:t>
+      </w:r>
+      <w:r>
+        <w:t>re almost done buddy</w:t>
+      </w:r>
+    </w:p>
+    <w:p/>
+    <w:p>
+      <w:pPr>
+        <w:pStyle w:val="ListParagraph"/>
+        <w:numPr>
+          <w:ilvl w:val="0"/>
+          <w:numId w:val="2"/>
+        </w:numPr>
+      </w:pPr>
+      <w:r>
+        <w:t>What is the most important historical event you witnessed?</w:t>
+      </w:r>
+    </w:p>
+    <w:p>
+      <w:r>
+        <w:t>Remember hearing about the beginning of WW2</w:t>
+      </w:r>
+    </w:p>
+    <w:p>
+      <w:r>
+        <w:t>9/11</w:t>
+      </w:r>
+    </w:p>
+    <w:p>
+      <w:r>
+        <w:t>When Kennedy was shot</w:t>
       </w:r>
     </w:p>
     <w:sectPr>
@@ -308,7 +877,7 @@
         <w:ind w:left="1440" w:hanging="360"/>
       </w:pPr>
     </w:lvl>
-    <w:lvl w:ilvl="2" w:tplc="0409001B" w:tentative="1">
+    <w:lvl w:ilvl="2" w:tplc="0409001B">
       <w:start w:val="1"/>
       <w:numFmt w:val="lowerRoman"/>
       <w:lvlText w:val="%3."/>
@@ -317,7 +886,7 @@
         <w:ind w:left="2160" w:hanging="180"/>
       </w:pPr>
     </w:lvl>
-    <w:lvl w:ilvl="3" w:tplc="0409000F" w:tentative="1">
+    <w:lvl w:ilvl="3" w:tplc="0409000F">
       <w:start w:val="1"/>
       <w:numFmt w:val="decimal"/>
       <w:lvlText w:val="%4."/>
@@ -326,7 +895,7 @@
         <w:ind w:left="2880" w:hanging="360"/>
       </w:pPr>
     </w:lvl>
-    <w:lvl w:ilvl="4" w:tplc="04090019" w:tentative="1">
+    <w:lvl w:ilvl="4" w:tplc="04090019">
       <w:start w:val="1"/>
       <w:numFmt w:val="lowerLetter"/>
       <w:lvlText w:val="%5."/>
@@ -458,11 +1027,126 @@
       </w:pPr>
     </w:lvl>
   </w:abstractNum>
+  <w:abstractNum w:abstractNumId="2" w15:restartNumberingAfterBreak="0">
+    <w:nsid w:val="757308D9"/>
+    <w:multiLevelType w:val="hybridMultilevel"/>
+    <w:tmpl w:val="6400ECAE"/>
+    <w:lvl w:ilvl="0" w:tplc="2556D086">
+      <w:numFmt w:val="bullet"/>
+      <w:lvlText w:val=""/>
+      <w:lvlJc w:val="left"/>
+      <w:pPr>
+        <w:ind w:left="720" w:hanging="360"/>
+      </w:pPr>
+      <w:rPr>
+        <w:rFonts w:ascii="Symbol" w:eastAsiaTheme="minorHAnsi" w:hAnsi="Symbol" w:cstheme="minorBidi" w:hint="default"/>
+      </w:rPr>
+    </w:lvl>
+    <w:lvl w:ilvl="1" w:tplc="04090003">
+      <w:start w:val="1"/>
+      <w:numFmt w:val="bullet"/>
+      <w:lvlText w:val="o"/>
+      <w:lvlJc w:val="left"/>
+      <w:pPr>
+        <w:ind w:left="1440" w:hanging="360"/>
+      </w:pPr>
+      <w:rPr>
+        <w:rFonts w:ascii="Courier New" w:hAnsi="Courier New" w:cs="Courier New" w:hint="default"/>
+      </w:rPr>
+    </w:lvl>
+    <w:lvl w:ilvl="2" w:tplc="04090005">
+      <w:start w:val="1"/>
+      <w:numFmt w:val="bullet"/>
+      <w:lvlText w:val=""/>
+      <w:lvlJc w:val="left"/>
+      <w:pPr>
+        <w:ind w:left="2160" w:hanging="360"/>
+      </w:pPr>
+      <w:rPr>
+        <w:rFonts w:ascii="Wingdings" w:hAnsi="Wingdings" w:hint="default"/>
+      </w:rPr>
+    </w:lvl>
+    <w:lvl w:ilvl="3" w:tplc="04090001" w:tentative="1">
+      <w:start w:val="1"/>
+      <w:numFmt w:val="bullet"/>
+      <w:lvlText w:val=""/>
+      <w:lvlJc w:val="left"/>
+      <w:pPr>
+        <w:ind w:left="2880" w:hanging="360"/>
+      </w:pPr>
+      <w:rPr>
+        <w:rFonts w:ascii="Symbol" w:hAnsi="Symbol" w:hint="default"/>
+      </w:rPr>
+    </w:lvl>
+    <w:lvl w:ilvl="4" w:tplc="04090003" w:tentative="1">
+      <w:start w:val="1"/>
+      <w:numFmt w:val="bullet"/>
+      <w:lvlText w:val="o"/>
+      <w:lvlJc w:val="left"/>
+      <w:pPr>
+        <w:ind w:left="3600" w:hanging="360"/>
+      </w:pPr>
+      <w:rPr>
+        <w:rFonts w:ascii="Courier New" w:hAnsi="Courier New" w:cs="Courier New" w:hint="default"/>
+      </w:rPr>
+    </w:lvl>
+    <w:lvl w:ilvl="5" w:tplc="04090005" w:tentative="1">
+      <w:start w:val="1"/>
+      <w:numFmt w:val="bullet"/>
+      <w:lvlText w:val=""/>
+      <w:lvlJc w:val="left"/>
+      <w:pPr>
+        <w:ind w:left="4320" w:hanging="360"/>
+      </w:pPr>
+      <w:rPr>
+        <w:rFonts w:ascii="Wingdings" w:hAnsi="Wingdings" w:hint="default"/>
+      </w:rPr>
+    </w:lvl>
+    <w:lvl w:ilvl="6" w:tplc="04090001" w:tentative="1">
+      <w:start w:val="1"/>
+      <w:numFmt w:val="bullet"/>
+      <w:lvlText w:val=""/>
+      <w:lvlJc w:val="left"/>
+      <w:pPr>
+        <w:ind w:left="5040" w:hanging="360"/>
+      </w:pPr>
+      <w:rPr>
+        <w:rFonts w:ascii="Symbol" w:hAnsi="Symbol" w:hint="default"/>
+      </w:rPr>
+    </w:lvl>
+    <w:lvl w:ilvl="7" w:tplc="04090003" w:tentative="1">
+      <w:start w:val="1"/>
+      <w:numFmt w:val="bullet"/>
+      <w:lvlText w:val="o"/>
+      <w:lvlJc w:val="left"/>
+      <w:pPr>
+        <w:ind w:left="5760" w:hanging="360"/>
+      </w:pPr>
+      <w:rPr>
+        <w:rFonts w:ascii="Courier New" w:hAnsi="Courier New" w:cs="Courier New" w:hint="default"/>
+      </w:rPr>
+    </w:lvl>
+    <w:lvl w:ilvl="8" w:tplc="04090005" w:tentative="1">
+      <w:start w:val="1"/>
+      <w:numFmt w:val="bullet"/>
+      <w:lvlText w:val=""/>
+      <w:lvlJc w:val="left"/>
+      <w:pPr>
+        <w:ind w:left="6480" w:hanging="360"/>
+      </w:pPr>
+      <w:rPr>
+        <w:rFonts w:ascii="Wingdings" w:hAnsi="Wingdings" w:hint="default"/>
+      </w:rPr>
+    </w:lvl>
+  </w:abstractNum>
   <w:num w:numId="1" w16cid:durableId="2012441868">
     <w:abstractNumId w:val="1"/>
   </w:num>
   <w:num w:numId="2" w16cid:durableId="437681257">
     <w:abstractNumId w:val="0"/>
+  </w:num>
+  <w:num w:numId="3" w16cid:durableId="84228553">
+    <w:abstractNumId w:val="2"/>
   </w:num>
 </w:numbering>
 </file>

</xml_diff>